<commit_message>
Update How to setup the Presence Sensor.docx
</commit_message>
<xml_diff>
--- a/Documents/How to setup the Presence Sensor.docx
+++ b/Documents/How to setup the Presence Sensor.docx
@@ -8,10 +8,7 @@
       </w:pPr>
       <w:bookmarkStart w:id="0" w:name="_Toc146115223"/>
       <w:r>
-        <w:t xml:space="preserve">How to setup the </w:t>
-      </w:r>
-      <w:r>
-        <w:t>Presence Sensor</w:t>
+        <w:t>How to setup the Presence Sensor</w:t>
       </w:r>
       <w:bookmarkEnd w:id="0"/>
     </w:p>
@@ -67,13 +64,7 @@
         <w:rPr>
           <w:color w:val="000000" w:themeColor="text1"/>
         </w:rPr>
-        <w:t xml:space="preserve">2) </w:t>
-      </w:r>
-      <w:r>
-        <w:rPr>
-          <w:color w:val="000000" w:themeColor="text1"/>
-        </w:rPr>
-        <w:t xml:space="preserve">starting with a pre-installed </w:t>
+        <w:t xml:space="preserve">2) starting with a pre-installed </w:t>
       </w:r>
       <w:r>
         <w:rPr>
@@ -1238,6 +1229,9 @@
       </w:pPr>
       <w:bookmarkStart w:id="3" w:name="_Toc146115226"/>
       <w:r>
+        <w:rPr>
+          <w:noProof/>
+        </w:rPr>
         <w:drawing>
           <wp:anchor distT="0" distB="0" distL="114300" distR="114300" simplePos="0" relativeHeight="251683840" behindDoc="1" locked="0" layoutInCell="1" allowOverlap="1" wp14:anchorId="0A97235E" wp14:editId="4F3065EC">
             <wp:simplePos x="0" y="0"/>
@@ -1356,13 +1350,7 @@
           <w:rPr>
             <w:rStyle w:val="Hyperlink"/>
           </w:rPr>
-          <w:t xml:space="preserve">Link to Home Assistant how to install </w:t>
-        </w:r>
-        <w:r>
-          <w:rPr>
-            <w:rStyle w:val="Hyperlink"/>
-          </w:rPr>
-          <w:t>MQTT</w:t>
+          <w:t>Link to Home Assistant how to install MQTT</w:t>
         </w:r>
       </w:hyperlink>
     </w:p>
@@ -1382,6 +1370,9 @@
       </w:pPr>
       <w:bookmarkStart w:id="4" w:name="_Toc146115227"/>
       <w:r>
+        <w:rPr>
+          <w:noProof/>
+        </w:rPr>
         <w:drawing>
           <wp:anchor distT="0" distB="0" distL="114300" distR="114300" simplePos="0" relativeHeight="251689984" behindDoc="1" locked="0" layoutInCell="1" allowOverlap="1" wp14:anchorId="26659B57" wp14:editId="04686307">
             <wp:simplePos x="0" y="0"/>
@@ -1502,8 +1493,8 @@
       <w:pPr>
         <w:pStyle w:val="Heading1"/>
       </w:pPr>
-      <w:bookmarkStart w:id="5" w:name="_Toc143375041"/>
-      <w:bookmarkStart w:id="6" w:name="_Toc146115228"/>
+      <w:bookmarkStart w:id="5" w:name="_Toc146115228"/>
+      <w:bookmarkStart w:id="6" w:name="_Toc143375041"/>
       <w:r>
         <w:lastRenderedPageBreak/>
         <w:t>The process</w:t>
@@ -1511,17 +1502,11 @@
       <w:r>
         <w:t xml:space="preserve"> starting from scratch</w:t>
       </w:r>
-      <w:bookmarkEnd w:id="6"/>
-    </w:p>
-    <w:p>
-      <w:r>
-        <w:t xml:space="preserve">The processor in this project that communicates the sensor data over WiFi to Home Assistant is called an ESP8266. It is assembled on a little development board called a </w:t>
-      </w:r>
-      <w:r>
-        <w:t>Wemos D1 Mini</w:t>
-      </w:r>
-      <w:r>
-        <w:t>. This board takes care of the 5</w:t>
+      <w:bookmarkEnd w:id="5"/>
+    </w:p>
+    <w:p>
+      <w:r>
+        <w:t>The processor in this project that communicates the sensor data over WiFi to Home Assistant is called an ESP8266. It is assembled on a little development board called a Wemos D1 Mini. This board takes care of the 5</w:t>
       </w:r>
       <w:r>
         <w:t>-</w:t>
@@ -1574,7 +1559,7 @@
       <w:r>
         <w:t>Bin file</w:t>
       </w:r>
-      <w:bookmarkEnd w:id="5"/>
+      <w:bookmarkEnd w:id="6"/>
       <w:bookmarkEnd w:id="7"/>
     </w:p>
     <w:p>
@@ -1628,6 +1613,9 @@
     </w:p>
     <w:p>
       <w:r>
+        <w:rPr>
+          <w:noProof/>
+        </w:rPr>
         <w:drawing>
           <wp:inline distT="0" distB="0" distL="0" distR="0" wp14:anchorId="59414A7F" wp14:editId="3618080A">
             <wp:extent cx="5943600" cy="1758950"/>
@@ -1672,6 +1660,9 @@
     </w:p>
     <w:p>
       <w:r>
+        <w:rPr>
+          <w:noProof/>
+        </w:rPr>
         <w:drawing>
           <wp:inline distT="0" distB="0" distL="0" distR="0" wp14:anchorId="714103E7" wp14:editId="6AD249E5">
             <wp:extent cx="5943600" cy="1342390"/>
@@ -1808,10 +1799,7 @@
         <w:t xml:space="preserve"> we need a tool to flash this </w:t>
       </w:r>
       <w:r>
-        <w:t>BIN</w:t>
-      </w:r>
-      <w:r>
-        <w:t xml:space="preserve"> </w:t>
+        <w:t xml:space="preserve">BIN </w:t>
       </w:r>
       <w:r>
         <w:t>file</w:t>
@@ -1840,13 +1828,7 @@
     </w:p>
     <w:p>
       <w:r>
-        <w:t xml:space="preserve">The tool we will use to flash the </w:t>
-      </w:r>
-      <w:r>
-        <w:t>ESP8266</w:t>
-      </w:r>
-      <w:r>
-        <w:t xml:space="preserve"> is “Tasmotizer”. It </w:t>
+        <w:t xml:space="preserve">The tool we will use to flash the ESP8266 is “Tasmotizer”. It </w:t>
       </w:r>
       <w:r>
         <w:t xml:space="preserve">was written to flash </w:t>
@@ -1883,19 +1865,7 @@
           <w:rPr>
             <w:rStyle w:val="Hyperlink"/>
           </w:rPr>
-          <w:t>https://github.com/tasmota/tasmotiz</w:t>
-        </w:r>
-        <w:r>
-          <w:rPr>
-            <w:rStyle w:val="Hyperlink"/>
-          </w:rPr>
-          <w:t>e</w:t>
-        </w:r>
-        <w:r>
-          <w:rPr>
-            <w:rStyle w:val="Hyperlink"/>
-          </w:rPr>
-          <w:t>r/releases</w:t>
+          <w:t>https://github.com/tasmota/tasmotizer/releases</w:t>
         </w:r>
       </w:hyperlink>
       <w:r>
@@ -2075,6 +2045,9 @@
         <w:t xml:space="preserve"> to your PC via a USB cable</w:t>
       </w:r>
       <w:r>
+        <w:t xml:space="preserve"> (make sure to use the little Micro USB connector on the inside of the box and not the big USB port on the outside)</w:t>
+      </w:r>
+      <w:r>
         <w:t xml:space="preserve">, </w:t>
       </w:r>
       <w:r>
@@ -2326,6 +2299,9 @@
     </w:p>
     <w:p>
       <w:r>
+        <w:rPr>
+          <w:noProof/>
+        </w:rPr>
         <w:drawing>
           <wp:inline distT="0" distB="0" distL="0" distR="0" wp14:anchorId="1F57D7EC" wp14:editId="7441AE74">
             <wp:extent cx="3807513" cy="1682750"/>
@@ -2373,10 +2349,21 @@
       <w:r>
         <w:t xml:space="preserve"> to make sure older settings are wiped from the ESP8266)</w:t>
       </w:r>
-    </w:p>
-    <w:p>
-      <w:r>
-        <w:t>Now click the blue “Tasmotize!” button to flash the ESP8266.</w:t>
+      <w:r>
+        <w:t>.</w:t>
+      </w:r>
+    </w:p>
+    <w:p>
+      <w:r>
+        <w:t>To be able to flash the new software you will have to either remove the 2 jumpers in the middle of the board OR take the ESP8266 out of the board. Either method disconnects the ESP8266 from the LD2410 sensor. The sensor uses the same serial port that we need for flashing. At the end of the process replace the jumpers or the ESP8266.</w:t>
+      </w:r>
+    </w:p>
+    <w:p>
+      <w:r>
+        <w:t>Now</w:t>
+      </w:r>
+      <w:r>
+        <w:t xml:space="preserve"> click the blue “Tasmotize!” button to flash the ESP8266.</w:t>
       </w:r>
     </w:p>
     <w:p>
@@ -2614,6 +2601,7 @@
         <w:rPr>
           <w:noProof/>
         </w:rPr>
+        <w:lastRenderedPageBreak/>
         <w:drawing>
           <wp:inline distT="0" distB="0" distL="0" distR="0" wp14:anchorId="62507EE5" wp14:editId="4521094F">
             <wp:extent cx="5087060" cy="933580"/>
@@ -2661,7 +2649,6 @@
         <w:rPr>
           <w:noProof/>
         </w:rPr>
-        <w:lastRenderedPageBreak/>
         <w:drawing>
           <wp:inline distT="0" distB="0" distL="0" distR="0" wp14:anchorId="1F6EE7AE" wp14:editId="7CBAB8BA">
             <wp:extent cx="4817660" cy="2946699"/>
@@ -2879,6 +2866,7 @@
         </w:numPr>
       </w:pPr>
       <w:r>
+        <w:lastRenderedPageBreak/>
         <w:t>Password - When you use</w:t>
       </w:r>
       <w:r>
@@ -2917,14 +2905,7 @@
           <w:b/>
           <w:bCs/>
         </w:rPr>
-        <w:t>{"NAME":"Presence Sensor","GPIO":[0,9248,0,9280,0,0,0,0,0,0,160,0,0,0],"FLAG":0,"BASE":18}</w:t>
-      </w:r>
-      <w:r>
-        <w:rPr>
-          <w:b/>
-          <w:bCs/>
-        </w:rPr>
-        <w:t xml:space="preserve"> </w:t>
+        <w:t xml:space="preserve">{"NAME":"Presence Sensor","GPIO":[0,9248,0,9280,0,0,0,0,0,0,160,0,0,0],"FLAG":0,"BASE":18} </w:t>
       </w:r>
     </w:p>
     <w:p>
@@ -2940,12 +2921,14 @@
     </w:p>
     <w:p>
       <w:r>
-        <w:lastRenderedPageBreak/>
         <w:t xml:space="preserve">An example of that below. </w:t>
       </w:r>
     </w:p>
     <w:p>
       <w:r>
+        <w:rPr>
+          <w:noProof/>
+        </w:rPr>
         <w:drawing>
           <wp:inline distT="0" distB="0" distL="0" distR="0" wp14:anchorId="304FCB2E" wp14:editId="1E59688C">
             <wp:extent cx="4617768" cy="3302000"/>
@@ -3254,23 +3237,7 @@
             <w:b/>
             <w:bCs/>
           </w:rPr>
-          <w:t>Home A</w:t>
-        </w:r>
-        <w:r>
-          <w:rPr>
-            <w:rStyle w:val="Hyperlink"/>
-            <w:b/>
-            <w:bCs/>
-          </w:rPr>
-          <w:t>s</w:t>
-        </w:r>
-        <w:r>
-          <w:rPr>
-            <w:rStyle w:val="Hyperlink"/>
-            <w:b/>
-            <w:bCs/>
-          </w:rPr>
-          <w:t>sistant</w:t>
+          <w:t>Home Assistant</w:t>
         </w:r>
       </w:hyperlink>
       <w:r>
@@ -3334,6 +3301,7 @@
       <w:bookmarkStart w:id="10" w:name="_Toc146115231"/>
       <w:bookmarkEnd w:id="9"/>
       <w:r>
+        <w:lastRenderedPageBreak/>
         <w:t>Configuring the switches in Tasmota</w:t>
       </w:r>
       <w:bookmarkEnd w:id="10"/>
@@ -3348,7 +3316,6 @@
         <w:rPr>
           <w:noProof/>
         </w:rPr>
-        <w:lastRenderedPageBreak/>
         <w:drawing>
           <wp:inline distT="0" distB="0" distL="0" distR="0" wp14:anchorId="1E531632" wp14:editId="74873AE0">
             <wp:extent cx="3150978" cy="5418161"/>
@@ -3485,6 +3452,7 @@
           <w:b/>
           <w:bCs/>
         </w:rPr>
+        <w:lastRenderedPageBreak/>
         <w:t>SetOption114 1</w:t>
       </w:r>
       <w:r>
@@ -3557,7 +3525,6 @@
           <w:b/>
           <w:bCs/>
         </w:rPr>
-        <w:lastRenderedPageBreak/>
         <w:t xml:space="preserve">DeviceName </w:t>
       </w:r>
       <w:r>
@@ -3742,6 +3709,9 @@
         <w:t xml:space="preserve"> </w:t>
       </w:r>
       <w:r>
+        <w:rPr>
+          <w:noProof/>
+        </w:rPr>
         <w:drawing>
           <wp:inline distT="0" distB="0" distL="0" distR="0" wp14:anchorId="2CD92083" wp14:editId="20C10148">
             <wp:extent cx="2564296" cy="3769655"/>
@@ -3821,6 +3791,9 @@
     </w:p>
     <w:p>
       <w:r>
+        <w:rPr>
+          <w:noProof/>
+        </w:rPr>
         <w:drawing>
           <wp:anchor distT="0" distB="0" distL="114300" distR="114300" simplePos="0" relativeHeight="251693056" behindDoc="1" locked="0" layoutInCell="1" allowOverlap="1" wp14:anchorId="5710E1F4" wp14:editId="33879FA5">
             <wp:simplePos x="0" y="0"/>
@@ -3903,6 +3876,9 @@
         <w:t>rk.</w:t>
       </w:r>
       <w:r>
+        <w:rPr>
+          <w:noProof/>
+        </w:rPr>
         <w:drawing>
           <wp:inline distT="0" distB="0" distL="0" distR="0" wp14:anchorId="188A687A" wp14:editId="10D6C1C7">
             <wp:extent cx="4124901" cy="1790950"/>
@@ -3974,6 +3950,9 @@
     </w:p>
     <w:p>
       <w:r>
+        <w:rPr>
+          <w:noProof/>
+        </w:rPr>
         <w:drawing>
           <wp:inline distT="0" distB="0" distL="0" distR="0" wp14:anchorId="2BE6AFDD" wp14:editId="4EA28902">
             <wp:extent cx="3772426" cy="2476846"/>
@@ -4042,6 +4021,9 @@
     </w:p>
     <w:p>
       <w:r>
+        <w:rPr>
+          <w:noProof/>
+        </w:rPr>
         <w:drawing>
           <wp:inline distT="0" distB="0" distL="0" distR="0" wp14:anchorId="3450A8CD" wp14:editId="15688E7A">
             <wp:extent cx="2895600" cy="3291840"/>
@@ -4104,6 +4086,9 @@
         <w:t xml:space="preserve"> </w:t>
       </w:r>
       <w:r>
+        <w:rPr>
+          <w:noProof/>
+        </w:rPr>
         <w:drawing>
           <wp:inline distT="0" distB="0" distL="0" distR="0" wp14:anchorId="57C3D83C" wp14:editId="29A9B2E5">
             <wp:extent cx="2975610" cy="2912110"/>
@@ -4155,6 +4140,9 @@
     <w:p/>
     <w:p>
       <w:r>
+        <w:rPr>
+          <w:noProof/>
+        </w:rPr>
         <w:lastRenderedPageBreak/>
         <w:drawing>
           <wp:anchor distT="0" distB="0" distL="114300" distR="114300" simplePos="0" relativeHeight="251694080" behindDoc="1" locked="0" layoutInCell="1" allowOverlap="1" wp14:anchorId="4739FA75" wp14:editId="59C9056C">
@@ -4218,6 +4206,9 @@
         <w:t xml:space="preserve"> </w:t>
       </w:r>
       <w:r>
+        <w:rPr>
+          <w:noProof/>
+        </w:rPr>
         <w:drawing>
           <wp:inline distT="0" distB="0" distL="0" distR="0" wp14:anchorId="66DBCFC7" wp14:editId="1DF8F2D4">
             <wp:extent cx="2981740" cy="4435756"/>
@@ -4286,18 +4277,10 @@
         </w:rPr>
       </w:pPr>
       <w:r>
-        <w:t>TX GPIO</w:t>
-      </w:r>
-      <w:r>
-        <w:t>1</w:t>
-      </w:r>
-      <w:r>
-        <w:t xml:space="preserve"> to </w:t>
+        <w:t xml:space="preserve">TX GPIO1 to </w:t>
       </w:r>
       <w:r>
         <w:tab/>
-      </w:r>
-      <w:r>
         <w:t>“</w:t>
       </w:r>
       <w:r>
@@ -4376,6 +4359,9 @@
         <w:t xml:space="preserve"> </w:t>
       </w:r>
       <w:r>
+        <w:rPr>
+          <w:noProof/>
+        </w:rPr>
         <w:drawing>
           <wp:inline distT="0" distB="0" distL="0" distR="0" wp14:anchorId="68008ECE" wp14:editId="78735C62">
             <wp:extent cx="3505689" cy="7325747"/>
@@ -4425,6 +4411,9 @@
         <w:t xml:space="preserve">. When all was installed well you should see something like the next screenshot. </w:t>
       </w:r>
       <w:r>
+        <w:rPr>
+          <w:noProof/>
+        </w:rPr>
         <w:drawing>
           <wp:inline distT="0" distB="0" distL="0" distR="0" wp14:anchorId="31A09E15" wp14:editId="79DD54D5">
             <wp:extent cx="3496163" cy="4782217"/>
@@ -4492,6 +4481,9 @@
         <w:t xml:space="preserve"> </w:t>
       </w:r>
       <w:r>
+        <w:rPr>
+          <w:noProof/>
+        </w:rPr>
         <w:drawing>
           <wp:inline distT="0" distB="0" distL="0" distR="0" wp14:anchorId="32BC10BF" wp14:editId="73DB3358">
             <wp:extent cx="3772426" cy="4191585"/>
@@ -4602,6 +4594,9 @@
     </w:p>
     <w:p>
       <w:r>
+        <w:rPr>
+          <w:noProof/>
+        </w:rPr>
         <w:lastRenderedPageBreak/>
         <w:drawing>
           <wp:inline distT="0" distB="0" distL="0" distR="0" wp14:anchorId="30E4BA97" wp14:editId="51D6EDF9">
@@ -4667,6 +4662,9 @@
     </w:p>
     <w:p>
       <w:r>
+        <w:rPr>
+          <w:noProof/>
+        </w:rPr>
         <w:lastRenderedPageBreak/>
         <w:drawing>
           <wp:inline distT="0" distB="0" distL="0" distR="0" wp14:anchorId="74862881" wp14:editId="5408E101">
@@ -4752,10 +4750,7 @@
       </w:r>
       <w:r>
         <w:tab/>
-        <w:t xml:space="preserve">// </w:t>
-      </w:r>
-      <w:r>
-        <w:t xml:space="preserve">This command forces the unit to send </w:t>
+        <w:t xml:space="preserve">// This command forces the unit to send </w:t>
       </w:r>
       <w:r>
         <w:t>MQTT</w:t>
@@ -4805,22 +4800,7 @@
       </w:r>
       <w:r>
         <w:tab/>
-        <w:t>//</w:t>
-      </w:r>
-      <w:r>
-        <w:t xml:space="preserve"> </w:t>
-      </w:r>
-      <w:r>
-        <w:t>SetOption114 1 detache</w:t>
-      </w:r>
-      <w:r>
-        <w:t>s</w:t>
-      </w:r>
-      <w:r>
-        <w:t xml:space="preserve"> </w:t>
-      </w:r>
-      <w:r>
-        <w:t>output signals from input signals for more info visit</w:t>
+        <w:t>// SetOption114 1 detaches output signals from input signals for more info visit</w:t>
       </w:r>
     </w:p>
     <w:p>
@@ -4830,7 +4810,7 @@
       <w:r>
         <w:t xml:space="preserve">// </w:t>
       </w:r>
-      <w:hyperlink r:id="rId49" w:history="1">
+      <w:hyperlink r:id="rId49" w:anchor="setoption114" w:history="1">
         <w:r>
           <w:rPr>
             <w:rStyle w:val="Hyperlink"/>
@@ -5001,6 +4981,9 @@
         <w:t xml:space="preserve"> </w:t>
       </w:r>
       <w:r>
+        <w:rPr>
+          <w:noProof/>
+        </w:rPr>
         <w:drawing>
           <wp:inline distT="0" distB="0" distL="0" distR="0" wp14:anchorId="70B0DDFF" wp14:editId="4C41707A">
             <wp:extent cx="3686689" cy="1276528"/>
@@ -5053,6 +5036,9 @@
     </w:p>
     <w:p>
       <w:r>
+        <w:rPr>
+          <w:noProof/>
+        </w:rPr>
         <w:drawing>
           <wp:inline distT="0" distB="0" distL="0" distR="0" wp14:anchorId="2A92B7E1" wp14:editId="77313C84">
             <wp:extent cx="5943600" cy="3250565"/>
@@ -5391,19 +5377,7 @@
           <w:rPr>
             <w:rStyle w:val="Hyperlink"/>
           </w:rPr>
-          <w:t>previou</w:t>
-        </w:r>
-        <w:r>
-          <w:rPr>
-            <w:rStyle w:val="Hyperlink"/>
-          </w:rPr>
-          <w:t>s</w:t>
-        </w:r>
-        <w:r>
-          <w:rPr>
-            <w:rStyle w:val="Hyperlink"/>
-          </w:rPr>
-          <w:t xml:space="preserve"> chapter</w:t>
+          <w:t>previous chapter</w:t>
         </w:r>
       </w:hyperlink>
       <w:r>
@@ -5427,6 +5401,9 @@
     </w:p>
     <w:p>
       <w:r>
+        <w:rPr>
+          <w:noProof/>
+        </w:rPr>
         <w:drawing>
           <wp:inline distT="0" distB="0" distL="0" distR="0" wp14:anchorId="1032E7AE" wp14:editId="77B9FD2C">
             <wp:extent cx="5943600" cy="3907155"/>
@@ -5469,8 +5446,11 @@
     </w:p>
     <w:p>
       <w:r>
+        <w:rPr>
+          <w:noProof/>
+        </w:rPr>
         <w:drawing>
-          <wp:anchor distT="0" distB="0" distL="114300" distR="114300" simplePos="0" relativeHeight="251692032" behindDoc="1" locked="0" layoutInCell="1" allowOverlap="1" wp14:anchorId="7A24FAEA" wp14:editId="13FC5026">
+          <wp:anchor distT="0" distB="0" distL="114300" distR="114300" simplePos="0" relativeHeight="251692032" behindDoc="1" locked="0" layoutInCell="1" allowOverlap="1" wp14:anchorId="7A24FAEA" wp14:editId="66FA030B">
             <wp:simplePos x="0" y="0"/>
             <wp:positionH relativeFrom="column">
               <wp:posOffset>4505740</wp:posOffset>
@@ -5634,7 +5614,7 @@
           <w:noProof/>
         </w:rPr>
         <w:drawing>
-          <wp:anchor distT="0" distB="0" distL="114300" distR="114300" simplePos="0" relativeHeight="251648000" behindDoc="1" locked="0" layoutInCell="1" allowOverlap="1" wp14:anchorId="23EE8B34" wp14:editId="1F51CAF5">
+          <wp:anchor distT="0" distB="0" distL="114300" distR="114300" simplePos="0" relativeHeight="251648000" behindDoc="1" locked="0" layoutInCell="1" allowOverlap="1" wp14:anchorId="23EE8B34" wp14:editId="704A21A7">
             <wp:simplePos x="0" y="0"/>
             <wp:positionH relativeFrom="column">
               <wp:posOffset>3241343</wp:posOffset>
@@ -5802,6 +5782,9 @@
     </w:p>
     <w:p>
       <w:r>
+        <w:rPr>
+          <w:noProof/>
+        </w:rPr>
         <w:drawing>
           <wp:inline distT="0" distB="0" distL="0" distR="0" wp14:anchorId="6A987F08" wp14:editId="72FDF712">
             <wp:extent cx="2690191" cy="1522082"/>

</xml_diff>